<commit_message>
add date and time to capture in pdf
</commit_message>
<xml_diff>
--- a/Assignment_8_REST_+_SQL_6330539421.docx
+++ b/Assignment_8_REST_+_SQL_6330539421.docx
@@ -19,498 +19,29 @@
       </w:pPr>
       <w:r>
         <w:rPr>
-          <w:rFonts w:ascii="TH Sarabun New" w:eastAsia="Times New Roman" w:hAnsi="TH Sarabun New" w:cs="TH Sarabun New"/>
-          <w:color w:val="000000"/>
-          <w:kern w:val="0"/>
-          <w:sz w:val="32"/>
-          <w:szCs w:val="32"/>
-          <w:lang w:eastAsia="en-GB"/>
-          <w14:ligatures w14:val="none"/>
-        </w:rPr>
-        <w:t xml:space="preserve">[2 points] </w:t>
-      </w:r>
-      <w:r>
-        <w:rPr>
-          <w:rFonts w:ascii="TH Sarabun New" w:eastAsia="Times New Roman" w:hAnsi="TH Sarabun New" w:cs="TH Sarabun New"/>
-          <w:color w:val="000000"/>
-          <w:kern w:val="0"/>
-          <w:sz w:val="32"/>
-          <w:szCs w:val="32"/>
-          <w:cs/>
-          <w:lang w:eastAsia="en-GB"/>
-          <w14:ligatures w14:val="none"/>
-        </w:rPr>
-        <w:t xml:space="preserve">เขียน </w:t>
-      </w:r>
-      <w:r>
-        <w:rPr>
-          <w:rFonts w:ascii="TH Sarabun New" w:eastAsia="Times New Roman" w:hAnsi="TH Sarabun New" w:cs="TH Sarabun New"/>
-          <w:color w:val="000000"/>
-          <w:kern w:val="0"/>
-          <w:sz w:val="32"/>
-          <w:szCs w:val="32"/>
-          <w:lang w:eastAsia="en-GB"/>
-          <w14:ligatures w14:val="none"/>
-        </w:rPr>
-        <w:t xml:space="preserve">SQL </w:t>
-      </w:r>
-      <w:r>
-        <w:rPr>
-          <w:rFonts w:ascii="TH Sarabun New" w:eastAsia="Times New Roman" w:hAnsi="TH Sarabun New" w:cs="TH Sarabun New"/>
-          <w:color w:val="000000"/>
-          <w:kern w:val="0"/>
-          <w:sz w:val="32"/>
-          <w:szCs w:val="32"/>
-          <w:cs/>
-          <w:lang w:eastAsia="en-GB"/>
-          <w14:ligatures w14:val="none"/>
-        </w:rPr>
-        <w:t xml:space="preserve">และ </w:t>
-      </w:r>
-      <w:r>
-        <w:rPr>
-          <w:rFonts w:ascii="TH Sarabun New" w:eastAsia="Times New Roman" w:hAnsi="TH Sarabun New" w:cs="TH Sarabun New"/>
-          <w:color w:val="000000"/>
-          <w:kern w:val="0"/>
-          <w:sz w:val="32"/>
-          <w:szCs w:val="32"/>
-          <w:lang w:eastAsia="en-GB"/>
-          <w14:ligatures w14:val="none"/>
-        </w:rPr>
-        <w:t xml:space="preserve">capture </w:t>
-      </w:r>
-      <w:r>
-        <w:rPr>
-          <w:rFonts w:ascii="TH Sarabun New" w:eastAsia="Times New Roman" w:hAnsi="TH Sarabun New" w:cs="TH Sarabun New"/>
-          <w:color w:val="000000"/>
-          <w:kern w:val="0"/>
-          <w:sz w:val="32"/>
-          <w:szCs w:val="32"/>
-          <w:cs/>
-          <w:lang w:eastAsia="en-GB"/>
-          <w14:ligatures w14:val="none"/>
-        </w:rPr>
-        <w:t xml:space="preserve">หน้าจอผลลัพธ์เพื่อแสดงข้อมูลทั้งหมดของ </w:t>
-      </w:r>
-      <w:r>
-        <w:rPr>
-          <w:rFonts w:ascii="TH Sarabun New" w:eastAsia="Times New Roman" w:hAnsi="TH Sarabun New" w:cs="TH Sarabun New"/>
-          <w:color w:val="000000"/>
-          <w:kern w:val="0"/>
-          <w:sz w:val="32"/>
-          <w:szCs w:val="32"/>
-          <w:lang w:eastAsia="en-GB"/>
-          <w14:ligatures w14:val="none"/>
-        </w:rPr>
-        <w:t xml:space="preserve">president </w:t>
-      </w:r>
-      <w:r>
-        <w:rPr>
-          <w:rFonts w:ascii="TH Sarabun New" w:eastAsia="Times New Roman" w:hAnsi="TH Sarabun New" w:cs="TH Sarabun New"/>
-          <w:color w:val="000000"/>
-          <w:kern w:val="0"/>
-          <w:sz w:val="32"/>
-          <w:szCs w:val="32"/>
-          <w:cs/>
-          <w:lang w:eastAsia="en-GB"/>
-          <w14:ligatures w14:val="none"/>
-        </w:rPr>
-        <w:t xml:space="preserve">ที่เข้าสู่ตำแหน่งตั้งแต่ปี </w:t>
-      </w:r>
-      <w:r>
-        <w:rPr>
-          <w:rFonts w:ascii="TH Sarabun New" w:eastAsia="Times New Roman" w:hAnsi="TH Sarabun New" w:cs="TH Sarabun New"/>
-          <w:color w:val="000000"/>
-          <w:kern w:val="0"/>
-          <w:sz w:val="32"/>
-          <w:szCs w:val="32"/>
-          <w:lang w:eastAsia="en-GB"/>
-          <w14:ligatures w14:val="none"/>
-        </w:rPr>
-        <w:t xml:space="preserve">1988 </w:t>
-      </w:r>
-      <w:proofErr w:type="gramStart"/>
-      <w:r>
-        <w:rPr>
-          <w:rFonts w:ascii="TH Sarabun New" w:eastAsia="Times New Roman" w:hAnsi="TH Sarabun New" w:cs="TH Sarabun New"/>
-          <w:color w:val="000000"/>
-          <w:kern w:val="0"/>
-          <w:sz w:val="32"/>
-          <w:szCs w:val="32"/>
-          <w:cs/>
-          <w:lang w:eastAsia="en-GB"/>
-          <w14:ligatures w14:val="none"/>
-        </w:rPr>
-        <w:t>เป็นต้นไป</w:t>
-      </w:r>
-      <w:proofErr w:type="gramEnd"/>
-    </w:p>
-    <w:p>
-      <w:pPr>
-        <w:rPr>
-          <w:rFonts w:ascii="TH Sarabun New" w:hAnsi="TH Sarabun New" w:cs="TH Sarabun New"/>
-          <w:sz w:val="32"/>
-          <w:szCs w:val="32"/>
-        </w:rPr>
-      </w:pPr>
-      <w:r>
-        <w:rPr>
-          <w:rFonts w:ascii="TH Sarabun New" w:hAnsi="TH Sarabun New" w:cs="TH Sarabun New"/>
-          <w:sz w:val="32"/>
-          <w:szCs w:val="32"/>
+          <w:noProof/>
         </w:rPr>
         <w:drawing>
-          <wp:anchor distT="0" distB="0" distL="114300" distR="114300" simplePos="0" relativeHeight="251659264" behindDoc="0" locked="0" layoutInCell="1" allowOverlap="1" wp14:anchorId="278D0BF7" wp14:editId="558269C5">
-            <wp:simplePos x="0" y="0"/>
-            <wp:positionH relativeFrom="margin">
-              <wp:align>center</wp:align>
-            </wp:positionH>
-            <wp:positionV relativeFrom="paragraph">
-              <wp:posOffset>438150</wp:posOffset>
-            </wp:positionV>
-            <wp:extent cx="9133840" cy="2305050"/>
-            <wp:effectExtent l="0" t="0" r="0" b="0"/>
-            <wp:wrapThrough wrapText="bothSides">
-              <wp:wrapPolygon edited="0">
-                <wp:start x="0" y="0"/>
-                <wp:lineTo x="0" y="21421"/>
-                <wp:lineTo x="21534" y="21421"/>
-                <wp:lineTo x="21534" y="0"/>
-                <wp:lineTo x="0" y="0"/>
-              </wp:wrapPolygon>
-            </wp:wrapThrough>
-            <wp:docPr id="1" name="Picture 1" descr="A screenshot of a computer&#10;&#10;Description automatically generated with medium confidence"/>
-            <wp:cNvGraphicFramePr>
-              <a:graphicFrameLocks xmlns:a="http://schemas.openxmlformats.org/drawingml/2006/main" noChangeAspect="1"/>
-            </wp:cNvGraphicFramePr>
-            <a:graphic xmlns:a="http://schemas.openxmlformats.org/drawingml/2006/main">
-              <a:graphicData uri="http://schemas.openxmlformats.org/drawingml/2006/picture">
-                <pic:pic xmlns:pic="http://schemas.openxmlformats.org/drawingml/2006/picture">
-                  <pic:nvPicPr>
-                    <pic:cNvPr id="1" name="Picture 1" descr="A screenshot of a computer&#10;&#10;Description automatically generated with medium confidence"/>
-                    <pic:cNvPicPr/>
-                  </pic:nvPicPr>
-                  <pic:blipFill rotWithShape="1">
-                    <a:blip r:embed="rId7"/>
-                    <a:srcRect r="28428"/>
-                    <a:stretch/>
-                  </pic:blipFill>
-                  <pic:spPr bwMode="auto">
-                    <a:xfrm>
-                      <a:off x="0" y="0"/>
-                      <a:ext cx="9133840" cy="2305050"/>
-                    </a:xfrm>
-                    <a:prstGeom prst="rect">
-                      <a:avLst/>
-                    </a:prstGeom>
-                    <a:ln>
-                      <a:noFill/>
-                    </a:ln>
-                    <a:extLst>
-                      <a:ext uri="{53640926-AAD7-44D8-BBD7-CCE9431645EC}">
-                        <a14:shadowObscured xmlns:a14="http://schemas.microsoft.com/office/drawing/2010/main"/>
-                      </a:ext>
-                    </a:extLst>
-                  </pic:spPr>
-                </pic:pic>
-              </a:graphicData>
-            </a:graphic>
-            <wp14:sizeRelH relativeFrom="margin">
-              <wp14:pctWidth>0</wp14:pctWidth>
-            </wp14:sizeRelH>
-            <wp14:sizeRelV relativeFrom="margin">
-              <wp14:pctHeight>0</wp14:pctHeight>
-            </wp14:sizeRelV>
-          </wp:anchor>
-        </w:drawing>
-      </w:r>
-    </w:p>
-    <w:p>
-      <w:pPr>
-        <w:rPr>
-          <w:rFonts w:ascii="TH Sarabun New" w:hAnsi="TH Sarabun New" w:cs="TH Sarabun New"/>
-          <w:sz w:val="32"/>
-          <w:szCs w:val="32"/>
-        </w:rPr>
-      </w:pPr>
-      <w:r>
-        <w:rPr>
-          <w:rFonts w:ascii="TH Sarabun New" w:hAnsi="TH Sarabun New" w:cs="TH Sarabun New"/>
-          <w:sz w:val="32"/>
-          <w:szCs w:val="32"/>
-        </w:rPr>
-        <w:drawing>
-          <wp:anchor distT="0" distB="0" distL="114300" distR="114300" simplePos="0" relativeHeight="251661312" behindDoc="0" locked="0" layoutInCell="1" allowOverlap="1" wp14:anchorId="33EFFDE8" wp14:editId="77242D51">
-            <wp:simplePos x="0" y="0"/>
-            <wp:positionH relativeFrom="margin">
-              <wp:align>right</wp:align>
-            </wp:positionH>
-            <wp:positionV relativeFrom="paragraph">
-              <wp:posOffset>2465070</wp:posOffset>
-            </wp:positionV>
-            <wp:extent cx="5935980" cy="1962150"/>
-            <wp:effectExtent l="0" t="0" r="7620" b="0"/>
-            <wp:wrapThrough wrapText="bothSides">
-              <wp:wrapPolygon edited="0">
-                <wp:start x="0" y="0"/>
-                <wp:lineTo x="0" y="21390"/>
-                <wp:lineTo x="21558" y="21390"/>
-                <wp:lineTo x="21558" y="0"/>
-                <wp:lineTo x="0" y="0"/>
-              </wp:wrapPolygon>
-            </wp:wrapThrough>
-            <wp:docPr id="2" name="Picture 2" descr="A screenshot of a computer&#10;&#10;Description automatically generated with medium confidence"/>
-            <wp:cNvGraphicFramePr>
-              <a:graphicFrameLocks xmlns:a="http://schemas.openxmlformats.org/drawingml/2006/main" noChangeAspect="1"/>
-            </wp:cNvGraphicFramePr>
-            <a:graphic xmlns:a="http://schemas.openxmlformats.org/drawingml/2006/main">
-              <a:graphicData uri="http://schemas.openxmlformats.org/drawingml/2006/picture">
-                <pic:pic xmlns:pic="http://schemas.openxmlformats.org/drawingml/2006/picture">
-                  <pic:nvPicPr>
-                    <pic:cNvPr id="1" name="Picture 1" descr="A screenshot of a computer&#10;&#10;Description automatically generated with medium confidence"/>
-                    <pic:cNvPicPr/>
-                  </pic:nvPicPr>
-                  <pic:blipFill rotWithShape="1">
-                    <a:blip r:embed="rId7"/>
-                    <a:srcRect l="54377" b="16509"/>
-                    <a:stretch/>
-                  </pic:blipFill>
-                  <pic:spPr bwMode="auto">
-                    <a:xfrm>
-                      <a:off x="0" y="0"/>
-                      <a:ext cx="5935980" cy="1962150"/>
-                    </a:xfrm>
-                    <a:prstGeom prst="rect">
-                      <a:avLst/>
-                    </a:prstGeom>
-                    <a:ln>
-                      <a:noFill/>
-                    </a:ln>
-                    <a:extLst>
-                      <a:ext uri="{53640926-AAD7-44D8-BBD7-CCE9431645EC}">
-                        <a14:shadowObscured xmlns:a14="http://schemas.microsoft.com/office/drawing/2010/main"/>
-                      </a:ext>
-                    </a:extLst>
-                  </pic:spPr>
-                </pic:pic>
-              </a:graphicData>
-            </a:graphic>
-            <wp14:sizeRelH relativeFrom="margin">
-              <wp14:pctWidth>0</wp14:pctWidth>
-            </wp14:sizeRelH>
-            <wp14:sizeRelV relativeFrom="margin">
-              <wp14:pctHeight>0</wp14:pctHeight>
-            </wp14:sizeRelV>
-          </wp:anchor>
-        </w:drawing>
-      </w:r>
-    </w:p>
-    <w:p>
-      <w:pPr>
-        <w:rPr>
-          <w:rFonts w:ascii="TH Sarabun New" w:hAnsi="TH Sarabun New" w:cs="TH Sarabun New"/>
-          <w:sz w:val="32"/>
-          <w:szCs w:val="32"/>
-        </w:rPr>
-      </w:pPr>
-      <w:r>
-        <w:rPr>
-          <w:rFonts w:ascii="TH Sarabun New" w:hAnsi="TH Sarabun New" w:cs="TH Sarabun New"/>
-          <w:sz w:val="32"/>
-          <w:szCs w:val="32"/>
-        </w:rPr>
-        <w:br w:type="page"/>
-      </w:r>
-    </w:p>
-    <w:p>
-      <w:pPr>
-        <w:shd w:val="clear" w:color="auto" w:fill="FFFFFF"/>
-        <w:spacing w:before="100" w:beforeAutospacing="1" w:after="100" w:afterAutospacing="1" w:line="240" w:lineRule="auto"/>
-        <w:ind w:left="360"/>
-        <w:rPr>
-          <w:rFonts w:ascii="TH Sarabun New" w:eastAsia="Times New Roman" w:hAnsi="TH Sarabun New" w:cs="TH Sarabun New"/>
-          <w:color w:val="000000"/>
-          <w:kern w:val="0"/>
-          <w:sz w:val="32"/>
-          <w:szCs w:val="32"/>
-          <w:lang w:eastAsia="en-GB"/>
-          <w14:ligatures w14:val="none"/>
-        </w:rPr>
-      </w:pPr>
-      <w:r>
-        <w:rPr>
-          <w:rFonts w:ascii="TH Sarabun New" w:eastAsia="Times New Roman" w:hAnsi="TH Sarabun New" w:cs="TH Sarabun New"/>
-          <w:color w:val="000000"/>
-          <w:kern w:val="0"/>
-          <w:sz w:val="32"/>
-          <w:szCs w:val="32"/>
-          <w:lang w:eastAsia="en-GB"/>
-          <w14:ligatures w14:val="none"/>
-        </w:rPr>
-        <w:lastRenderedPageBreak/>
-        <w:t xml:space="preserve">[2 points] </w:t>
-      </w:r>
-      <w:r>
-        <w:rPr>
-          <w:rFonts w:ascii="TH Sarabun New" w:eastAsia="Times New Roman" w:hAnsi="TH Sarabun New" w:cs="TH Sarabun New"/>
-          <w:color w:val="000000"/>
-          <w:kern w:val="0"/>
-          <w:sz w:val="32"/>
-          <w:szCs w:val="32"/>
-          <w:cs/>
-          <w:lang w:eastAsia="en-GB"/>
-          <w14:ligatures w14:val="none"/>
-        </w:rPr>
-        <w:t>เขียน</w:t>
-      </w:r>
-      <w:r>
-        <w:rPr>
-          <w:rFonts w:ascii="TH Sarabun New" w:eastAsia="Times New Roman" w:hAnsi="TH Sarabun New" w:cs="TH Sarabun New"/>
-          <w:color w:val="000000"/>
-          <w:kern w:val="0"/>
-          <w:sz w:val="32"/>
-          <w:szCs w:val="32"/>
-          <w:lang w:eastAsia="en-GB"/>
-          <w14:ligatures w14:val="none"/>
-        </w:rPr>
-        <w:t xml:space="preserve">SQL </w:t>
-      </w:r>
-      <w:r>
-        <w:rPr>
-          <w:rFonts w:ascii="TH Sarabun New" w:eastAsia="Times New Roman" w:hAnsi="TH Sarabun New" w:cs="TH Sarabun New"/>
-          <w:color w:val="000000"/>
-          <w:kern w:val="0"/>
-          <w:sz w:val="32"/>
-          <w:szCs w:val="32"/>
-          <w:cs/>
-          <w:lang w:eastAsia="en-GB"/>
-          <w14:ligatures w14:val="none"/>
-        </w:rPr>
-        <w:t xml:space="preserve">และ </w:t>
-      </w:r>
-      <w:r>
-        <w:rPr>
-          <w:rFonts w:ascii="TH Sarabun New" w:eastAsia="Times New Roman" w:hAnsi="TH Sarabun New" w:cs="TH Sarabun New"/>
-          <w:color w:val="000000"/>
-          <w:kern w:val="0"/>
-          <w:sz w:val="32"/>
-          <w:szCs w:val="32"/>
-          <w:lang w:eastAsia="en-GB"/>
-          <w14:ligatures w14:val="none"/>
-        </w:rPr>
-        <w:t xml:space="preserve">capture </w:t>
-      </w:r>
-      <w:r>
-        <w:rPr>
-          <w:rFonts w:ascii="TH Sarabun New" w:eastAsia="Times New Roman" w:hAnsi="TH Sarabun New" w:cs="TH Sarabun New"/>
-          <w:color w:val="000000"/>
-          <w:kern w:val="0"/>
-          <w:sz w:val="32"/>
-          <w:szCs w:val="32"/>
-          <w:cs/>
-          <w:lang w:eastAsia="en-GB"/>
-          <w14:ligatures w14:val="none"/>
-        </w:rPr>
-        <w:t xml:space="preserve">หน้าจอผลลัพธ์เพื่อแสดงชื่อสตรีหมายเลข </w:t>
-      </w:r>
-      <w:r>
-        <w:rPr>
-          <w:rFonts w:ascii="TH Sarabun New" w:eastAsia="Times New Roman" w:hAnsi="TH Sarabun New" w:cs="TH Sarabun New"/>
-          <w:color w:val="000000"/>
-          <w:kern w:val="0"/>
-          <w:sz w:val="32"/>
-          <w:szCs w:val="32"/>
-          <w:lang w:eastAsia="en-GB"/>
-          <w14:ligatures w14:val="none"/>
-        </w:rPr>
-        <w:t xml:space="preserve">1 </w:t>
-      </w:r>
-      <w:r>
-        <w:rPr>
-          <w:rFonts w:ascii="TH Sarabun New" w:eastAsia="Times New Roman" w:hAnsi="TH Sarabun New" w:cs="TH Sarabun New"/>
-          <w:color w:val="000000"/>
-          <w:kern w:val="0"/>
-          <w:sz w:val="32"/>
-          <w:szCs w:val="32"/>
-          <w:cs/>
-          <w:lang w:eastAsia="en-GB"/>
-          <w14:ligatures w14:val="none"/>
-        </w:rPr>
-        <w:t xml:space="preserve">ทีขึ้นต้นด้วย </w:t>
-      </w:r>
-      <w:r>
-        <w:rPr>
-          <w:rFonts w:ascii="TH Sarabun New" w:eastAsia="Times New Roman" w:hAnsi="TH Sarabun New" w:cs="TH Sarabun New"/>
-          <w:color w:val="000000"/>
-          <w:kern w:val="0"/>
-          <w:sz w:val="32"/>
-          <w:szCs w:val="32"/>
-          <w:lang w:eastAsia="en-GB"/>
-          <w14:ligatures w14:val="none"/>
-        </w:rPr>
-        <w:t xml:space="preserve">M </w:t>
-      </w:r>
-      <w:r>
-        <w:rPr>
-          <w:rFonts w:ascii="TH Sarabun New" w:eastAsia="Times New Roman" w:hAnsi="TH Sarabun New" w:cs="TH Sarabun New"/>
-          <w:color w:val="000000"/>
-          <w:kern w:val="0"/>
-          <w:sz w:val="32"/>
-          <w:szCs w:val="32"/>
-          <w:cs/>
-          <w:lang w:eastAsia="en-GB"/>
-          <w14:ligatures w14:val="none"/>
-        </w:rPr>
-        <w:t xml:space="preserve">แล้วลงท้ายด้วย </w:t>
-      </w:r>
-      <w:r>
-        <w:rPr>
-          <w:rFonts w:ascii="TH Sarabun New" w:eastAsia="Times New Roman" w:hAnsi="TH Sarabun New" w:cs="TH Sarabun New"/>
-          <w:color w:val="000000"/>
-          <w:kern w:val="0"/>
-          <w:sz w:val="32"/>
-          <w:szCs w:val="32"/>
-          <w:lang w:eastAsia="en-GB"/>
-          <w14:ligatures w14:val="none"/>
-        </w:rPr>
-        <w:t>a</w:t>
-      </w:r>
-    </w:p>
-    <w:p>
-      <w:pPr>
-        <w:rPr>
-          <w:rFonts w:ascii="TH Sarabun New" w:hAnsi="TH Sarabun New" w:cs="TH Sarabun New"/>
-          <w:sz w:val="32"/>
-          <w:szCs w:val="32"/>
-        </w:rPr>
-      </w:pPr>
-      <w:r>
-        <w:rPr>
-          <w:rFonts w:ascii="TH Sarabun New" w:hAnsi="TH Sarabun New" w:cs="TH Sarabun New"/>
-          <w:sz w:val="32"/>
-          <w:szCs w:val="32"/>
-        </w:rPr>
-        <w:drawing>
-          <wp:anchor distT="0" distB="0" distL="114300" distR="114300" simplePos="0" relativeHeight="251663360" behindDoc="0" locked="0" layoutInCell="1" allowOverlap="1" wp14:anchorId="64EF8777" wp14:editId="542CC083">
+          <wp:anchor distT="0" distB="0" distL="114300" distR="114300" simplePos="0" relativeHeight="251671552" behindDoc="0" locked="0" layoutInCell="1" allowOverlap="1" wp14:anchorId="26C6A306" wp14:editId="2D68EB8E">
             <wp:simplePos x="0" y="0"/>
             <wp:positionH relativeFrom="column">
               <wp:posOffset>0</wp:posOffset>
             </wp:positionH>
             <wp:positionV relativeFrom="paragraph">
-              <wp:posOffset>390525</wp:posOffset>
+              <wp:posOffset>447675</wp:posOffset>
             </wp:positionV>
-            <wp:extent cx="8863330" cy="988060"/>
-            <wp:effectExtent l="0" t="0" r="0" b="2540"/>
+            <wp:extent cx="8863330" cy="4985385"/>
+            <wp:effectExtent l="0" t="0" r="0" b="5715"/>
             <wp:wrapThrough wrapText="bothSides">
               <wp:wrapPolygon edited="0">
                 <wp:start x="0" y="0"/>
-                <wp:lineTo x="0" y="21239"/>
-                <wp:lineTo x="21541" y="21239"/>
+                <wp:lineTo x="0" y="21542"/>
+                <wp:lineTo x="21541" y="21542"/>
                 <wp:lineTo x="21541" y="0"/>
                 <wp:lineTo x="0" y="0"/>
               </wp:wrapPolygon>
             </wp:wrapThrough>
-            <wp:docPr id="4" name="Picture 4"/>
+            <wp:docPr id="1" name="Picture 1"/>
             <wp:cNvGraphicFramePr>
               <a:graphicFrameLocks xmlns:a="http://schemas.openxmlformats.org/drawingml/2006/main" noChangeAspect="1"/>
             </wp:cNvGraphicFramePr>
@@ -522,7 +53,7 @@
                     <pic:cNvPicPr/>
                   </pic:nvPicPr>
                   <pic:blipFill>
-                    <a:blip r:embed="rId8"/>
+                    <a:blip r:embed="rId7"/>
                     <a:stretch>
                       <a:fillRect/>
                     </a:stretch>
@@ -530,7 +61,7 @@
                   <pic:spPr>
                     <a:xfrm>
                       <a:off x="0" y="0"/>
-                      <a:ext cx="8863330" cy="988060"/>
+                      <a:ext cx="8863330" cy="4985385"/>
                     </a:xfrm>
                     <a:prstGeom prst="rect">
                       <a:avLst/>
@@ -544,6 +75,143 @@
       </w:r>
       <w:r>
         <w:rPr>
+          <w:rFonts w:ascii="TH Sarabun New" w:eastAsia="Times New Roman" w:hAnsi="TH Sarabun New" w:cs="TH Sarabun New"/>
+          <w:color w:val="000000"/>
+          <w:kern w:val="0"/>
+          <w:sz w:val="32"/>
+          <w:szCs w:val="32"/>
+          <w:lang w:eastAsia="en-GB"/>
+          <w14:ligatures w14:val="none"/>
+        </w:rPr>
+        <w:t xml:space="preserve"> </w:t>
+      </w:r>
+      <w:r>
+        <w:rPr>
+          <w:rFonts w:ascii="TH Sarabun New" w:eastAsia="Times New Roman" w:hAnsi="TH Sarabun New" w:cs="TH Sarabun New"/>
+          <w:color w:val="000000"/>
+          <w:kern w:val="0"/>
+          <w:sz w:val="32"/>
+          <w:szCs w:val="32"/>
+          <w:lang w:eastAsia="en-GB"/>
+          <w14:ligatures w14:val="none"/>
+        </w:rPr>
+        <w:t xml:space="preserve">[2 points] </w:t>
+      </w:r>
+      <w:r>
+        <w:rPr>
+          <w:rFonts w:ascii="TH Sarabun New" w:eastAsia="Times New Roman" w:hAnsi="TH Sarabun New" w:cs="TH Sarabun New"/>
+          <w:color w:val="000000"/>
+          <w:kern w:val="0"/>
+          <w:sz w:val="32"/>
+          <w:szCs w:val="32"/>
+          <w:cs/>
+          <w:lang w:eastAsia="en-GB"/>
+          <w14:ligatures w14:val="none"/>
+        </w:rPr>
+        <w:t xml:space="preserve">เขียน </w:t>
+      </w:r>
+      <w:r>
+        <w:rPr>
+          <w:rFonts w:ascii="TH Sarabun New" w:eastAsia="Times New Roman" w:hAnsi="TH Sarabun New" w:cs="TH Sarabun New"/>
+          <w:color w:val="000000"/>
+          <w:kern w:val="0"/>
+          <w:sz w:val="32"/>
+          <w:szCs w:val="32"/>
+          <w:lang w:eastAsia="en-GB"/>
+          <w14:ligatures w14:val="none"/>
+        </w:rPr>
+        <w:t xml:space="preserve">SQL </w:t>
+      </w:r>
+      <w:r>
+        <w:rPr>
+          <w:rFonts w:ascii="TH Sarabun New" w:eastAsia="Times New Roman" w:hAnsi="TH Sarabun New" w:cs="TH Sarabun New"/>
+          <w:color w:val="000000"/>
+          <w:kern w:val="0"/>
+          <w:sz w:val="32"/>
+          <w:szCs w:val="32"/>
+          <w:cs/>
+          <w:lang w:eastAsia="en-GB"/>
+          <w14:ligatures w14:val="none"/>
+        </w:rPr>
+        <w:t xml:space="preserve">และ </w:t>
+      </w:r>
+      <w:r>
+        <w:rPr>
+          <w:rFonts w:ascii="TH Sarabun New" w:eastAsia="Times New Roman" w:hAnsi="TH Sarabun New" w:cs="TH Sarabun New"/>
+          <w:color w:val="000000"/>
+          <w:kern w:val="0"/>
+          <w:sz w:val="32"/>
+          <w:szCs w:val="32"/>
+          <w:lang w:eastAsia="en-GB"/>
+          <w14:ligatures w14:val="none"/>
+        </w:rPr>
+        <w:t xml:space="preserve">capture </w:t>
+      </w:r>
+      <w:r>
+        <w:rPr>
+          <w:rFonts w:ascii="TH Sarabun New" w:eastAsia="Times New Roman" w:hAnsi="TH Sarabun New" w:cs="TH Sarabun New"/>
+          <w:color w:val="000000"/>
+          <w:kern w:val="0"/>
+          <w:sz w:val="32"/>
+          <w:szCs w:val="32"/>
+          <w:cs/>
+          <w:lang w:eastAsia="en-GB"/>
+          <w14:ligatures w14:val="none"/>
+        </w:rPr>
+        <w:t xml:space="preserve">หน้าจอผลลัพธ์เพื่อแสดงข้อมูลทั้งหมดของ </w:t>
+      </w:r>
+      <w:r>
+        <w:rPr>
+          <w:rFonts w:ascii="TH Sarabun New" w:eastAsia="Times New Roman" w:hAnsi="TH Sarabun New" w:cs="TH Sarabun New"/>
+          <w:color w:val="000000"/>
+          <w:kern w:val="0"/>
+          <w:sz w:val="32"/>
+          <w:szCs w:val="32"/>
+          <w:lang w:eastAsia="en-GB"/>
+          <w14:ligatures w14:val="none"/>
+        </w:rPr>
+        <w:t xml:space="preserve">president </w:t>
+      </w:r>
+      <w:r>
+        <w:rPr>
+          <w:rFonts w:ascii="TH Sarabun New" w:eastAsia="Times New Roman" w:hAnsi="TH Sarabun New" w:cs="TH Sarabun New"/>
+          <w:color w:val="000000"/>
+          <w:kern w:val="0"/>
+          <w:sz w:val="32"/>
+          <w:szCs w:val="32"/>
+          <w:cs/>
+          <w:lang w:eastAsia="en-GB"/>
+          <w14:ligatures w14:val="none"/>
+        </w:rPr>
+        <w:t xml:space="preserve">ที่เข้าสู่ตำแหน่งตั้งแต่ปี </w:t>
+      </w:r>
+      <w:r>
+        <w:rPr>
+          <w:rFonts w:ascii="TH Sarabun New" w:eastAsia="Times New Roman" w:hAnsi="TH Sarabun New" w:cs="TH Sarabun New"/>
+          <w:color w:val="000000"/>
+          <w:kern w:val="0"/>
+          <w:sz w:val="32"/>
+          <w:szCs w:val="32"/>
+          <w:lang w:eastAsia="en-GB"/>
+          <w14:ligatures w14:val="none"/>
+        </w:rPr>
+        <w:t xml:space="preserve">1988 </w:t>
+      </w:r>
+      <w:r>
+        <w:rPr>
+          <w:rFonts w:ascii="TH Sarabun New" w:eastAsia="Times New Roman" w:hAnsi="TH Sarabun New" w:cs="TH Sarabun New"/>
+          <w:color w:val="000000"/>
+          <w:kern w:val="0"/>
+          <w:sz w:val="32"/>
+          <w:szCs w:val="32"/>
+          <w:cs/>
+          <w:lang w:eastAsia="en-GB"/>
+          <w14:ligatures w14:val="none"/>
+        </w:rPr>
+        <w:t>เป็นต้นไป</w:t>
+      </w:r>
+      <w:r>
+        <w:rPr>
           <w:rFonts w:ascii="TH Sarabun New" w:hAnsi="TH Sarabun New" w:cs="TH Sarabun New"/>
           <w:sz w:val="32"/>
           <w:szCs w:val="32"/>
@@ -590,7 +258,7 @@
           <w:lang w:eastAsia="en-GB"/>
           <w14:ligatures w14:val="none"/>
         </w:rPr>
-        <w:t xml:space="preserve">เขียน </w:t>
+        <w:t>เขียน</w:t>
       </w:r>
       <w:r>
         <w:rPr>
@@ -640,7 +308,7 @@
           <w:lang w:eastAsia="en-GB"/>
           <w14:ligatures w14:val="none"/>
         </w:rPr>
-        <w:t xml:space="preserve">หน้าจอผลลัพธ์เพื่อแสดงรัฐเกิดของสตรีหมายเลข </w:t>
+        <w:t xml:space="preserve">หน้าจอผลลัพธ์เพื่อแสดงชื่อสตรีหมายเลข </w:t>
       </w:r>
       <w:r>
         <w:rPr>
@@ -665,19 +333,19 @@
           <w:lang w:eastAsia="en-GB"/>
           <w14:ligatures w14:val="none"/>
         </w:rPr>
-        <w:t xml:space="preserve">และจำนวนสตรีหมายเลข </w:t>
-      </w:r>
-      <w:r>
-        <w:rPr>
-          <w:rFonts w:ascii="TH Sarabun New" w:eastAsia="Times New Roman" w:hAnsi="TH Sarabun New" w:cs="TH Sarabun New"/>
-          <w:color w:val="000000"/>
-          <w:kern w:val="0"/>
-          <w:sz w:val="32"/>
-          <w:szCs w:val="32"/>
-          <w:lang w:eastAsia="en-GB"/>
-          <w14:ligatures w14:val="none"/>
-        </w:rPr>
-        <w:t xml:space="preserve">1 </w:t>
+        <w:t xml:space="preserve">ทีขึ้นต้นด้วย </w:t>
+      </w:r>
+      <w:r>
+        <w:rPr>
+          <w:rFonts w:ascii="TH Sarabun New" w:eastAsia="Times New Roman" w:hAnsi="TH Sarabun New" w:cs="TH Sarabun New"/>
+          <w:color w:val="000000"/>
+          <w:kern w:val="0"/>
+          <w:sz w:val="32"/>
+          <w:szCs w:val="32"/>
+          <w:lang w:eastAsia="en-GB"/>
+          <w14:ligatures w14:val="none"/>
+        </w:rPr>
+        <w:t xml:space="preserve">M </w:t>
       </w:r>
       <w:r>
         <w:rPr>
@@ -690,47 +358,54 @@
           <w:lang w:eastAsia="en-GB"/>
           <w14:ligatures w14:val="none"/>
         </w:rPr>
-        <w:t xml:space="preserve">โดยต้องเป็นรัฐที่ขึ้นต้นด้วย </w:t>
-      </w:r>
-      <w:r>
-        <w:rPr>
-          <w:rFonts w:ascii="TH Sarabun New" w:eastAsia="Times New Roman" w:hAnsi="TH Sarabun New" w:cs="TH Sarabun New"/>
-          <w:color w:val="000000"/>
-          <w:kern w:val="0"/>
-          <w:sz w:val="32"/>
-          <w:szCs w:val="32"/>
-          <w:lang w:eastAsia="en-GB"/>
-          <w14:ligatures w14:val="none"/>
-        </w:rPr>
-        <w:t>N</w:t>
-      </w:r>
-      <w:r>
+        <w:t xml:space="preserve">แล้วลงท้ายด้วย </w:t>
+      </w:r>
+      <w:r>
+        <w:rPr>
+          <w:rFonts w:ascii="TH Sarabun New" w:eastAsia="Times New Roman" w:hAnsi="TH Sarabun New" w:cs="TH Sarabun New"/>
+          <w:color w:val="000000"/>
+          <w:kern w:val="0"/>
+          <w:sz w:val="32"/>
+          <w:szCs w:val="32"/>
+          <w:lang w:eastAsia="en-GB"/>
+          <w14:ligatures w14:val="none"/>
+        </w:rPr>
+        <w:t>a</w:t>
+      </w:r>
+    </w:p>
+    <w:p>
+      <w:pPr>
         <w:rPr>
           <w:rFonts w:ascii="TH Sarabun New" w:hAnsi="TH Sarabun New" w:cs="TH Sarabun New"/>
           <w:sz w:val="32"/>
           <w:szCs w:val="32"/>
         </w:rPr>
+      </w:pPr>
+      <w:r>
+        <w:rPr>
+          <w:noProof/>
+        </w:rPr>
         <w:drawing>
-          <wp:anchor distT="0" distB="0" distL="114300" distR="114300" simplePos="0" relativeHeight="251665408" behindDoc="0" locked="0" layoutInCell="1" allowOverlap="1" wp14:anchorId="548C60A1" wp14:editId="644704EA">
+          <wp:anchor distT="0" distB="0" distL="114300" distR="114300" simplePos="0" relativeHeight="251673600" behindDoc="0" locked="0" layoutInCell="1" allowOverlap="1" wp14:anchorId="50783492" wp14:editId="00ABD09C">
             <wp:simplePos x="0" y="0"/>
             <wp:positionH relativeFrom="column">
               <wp:posOffset>0</wp:posOffset>
             </wp:positionH>
             <wp:positionV relativeFrom="paragraph">
-              <wp:posOffset>390525</wp:posOffset>
+              <wp:posOffset>288925</wp:posOffset>
             </wp:positionV>
-            <wp:extent cx="8863330" cy="1532255"/>
-            <wp:effectExtent l="0" t="0" r="0" b="0"/>
+            <wp:extent cx="8863330" cy="4985385"/>
+            <wp:effectExtent l="0" t="0" r="0" b="5715"/>
             <wp:wrapThrough wrapText="bothSides">
               <wp:wrapPolygon edited="0">
                 <wp:start x="0" y="0"/>
-                <wp:lineTo x="0" y="21215"/>
-                <wp:lineTo x="21541" y="21215"/>
+                <wp:lineTo x="0" y="21542"/>
+                <wp:lineTo x="21541" y="21542"/>
                 <wp:lineTo x="21541" y="0"/>
                 <wp:lineTo x="0" y="0"/>
               </wp:wrapPolygon>
             </wp:wrapThrough>
-            <wp:docPr id="5" name="Picture 5" descr="Graphical user interface, text, application&#10;&#10;Description automatically generated"/>
+            <wp:docPr id="3" name="Picture 3" descr="Graphical user interface, application&#10;&#10;Description automatically generated"/>
             <wp:cNvGraphicFramePr>
               <a:graphicFrameLocks xmlns:a="http://schemas.openxmlformats.org/drawingml/2006/main" noChangeAspect="1"/>
             </wp:cNvGraphicFramePr>
@@ -738,7 +413,401 @@
               <a:graphicData uri="http://schemas.openxmlformats.org/drawingml/2006/picture">
                 <pic:pic xmlns:pic="http://schemas.openxmlformats.org/drawingml/2006/picture">
                   <pic:nvPicPr>
-                    <pic:cNvPr id="5" name="Picture 5" descr="Graphical user interface, text, application&#10;&#10;Description automatically generated"/>
+                    <pic:cNvPr id="3" name="Picture 3" descr="Graphical user interface, application&#10;&#10;Description automatically generated"/>
+                    <pic:cNvPicPr/>
+                  </pic:nvPicPr>
+                  <pic:blipFill>
+                    <a:blip r:embed="rId8"/>
+                    <a:stretch>
+                      <a:fillRect/>
+                    </a:stretch>
+                  </pic:blipFill>
+                  <pic:spPr>
+                    <a:xfrm>
+                      <a:off x="0" y="0"/>
+                      <a:ext cx="8863330" cy="4985385"/>
+                    </a:xfrm>
+                    <a:prstGeom prst="rect">
+                      <a:avLst/>
+                    </a:prstGeom>
+                  </pic:spPr>
+                </pic:pic>
+              </a:graphicData>
+            </a:graphic>
+          </wp:anchor>
+        </w:drawing>
+      </w:r>
+      <w:r>
+        <w:rPr>
+          <w:rFonts w:ascii="TH Sarabun New" w:hAnsi="TH Sarabun New" w:cs="TH Sarabun New"/>
+          <w:sz w:val="32"/>
+          <w:szCs w:val="32"/>
+        </w:rPr>
+        <w:br w:type="page"/>
+      </w:r>
+    </w:p>
+    <w:p>
+      <w:pPr>
+        <w:shd w:val="clear" w:color="auto" w:fill="FFFFFF"/>
+        <w:spacing w:before="100" w:beforeAutospacing="1" w:after="100" w:afterAutospacing="1" w:line="240" w:lineRule="auto"/>
+        <w:ind w:left="360"/>
+        <w:rPr>
+          <w:rFonts w:ascii="TH Sarabun New" w:eastAsia="Times New Roman" w:hAnsi="TH Sarabun New" w:cs="TH Sarabun New"/>
+          <w:color w:val="000000"/>
+          <w:kern w:val="0"/>
+          <w:sz w:val="32"/>
+          <w:szCs w:val="32"/>
+          <w:lang w:eastAsia="en-GB"/>
+          <w14:ligatures w14:val="none"/>
+        </w:rPr>
+      </w:pPr>
+      <w:r>
+        <w:rPr>
+          <w:rFonts w:ascii="TH Sarabun New" w:eastAsia="Times New Roman" w:hAnsi="TH Sarabun New" w:cs="TH Sarabun New"/>
+          <w:color w:val="000000"/>
+          <w:kern w:val="0"/>
+          <w:sz w:val="32"/>
+          <w:szCs w:val="32"/>
+          <w:lang w:eastAsia="en-GB"/>
+          <w14:ligatures w14:val="none"/>
+        </w:rPr>
+        <w:lastRenderedPageBreak/>
+        <w:t xml:space="preserve">[2 points] </w:t>
+      </w:r>
+      <w:r>
+        <w:rPr>
+          <w:rFonts w:ascii="TH Sarabun New" w:eastAsia="Times New Roman" w:hAnsi="TH Sarabun New" w:cs="TH Sarabun New"/>
+          <w:color w:val="000000"/>
+          <w:kern w:val="0"/>
+          <w:sz w:val="32"/>
+          <w:szCs w:val="32"/>
+          <w:cs/>
+          <w:lang w:eastAsia="en-GB"/>
+          <w14:ligatures w14:val="none"/>
+        </w:rPr>
+        <w:t xml:space="preserve">เขียน </w:t>
+      </w:r>
+      <w:r>
+        <w:rPr>
+          <w:rFonts w:ascii="TH Sarabun New" w:eastAsia="Times New Roman" w:hAnsi="TH Sarabun New" w:cs="TH Sarabun New"/>
+          <w:color w:val="000000"/>
+          <w:kern w:val="0"/>
+          <w:sz w:val="32"/>
+          <w:szCs w:val="32"/>
+          <w:lang w:eastAsia="en-GB"/>
+          <w14:ligatures w14:val="none"/>
+        </w:rPr>
+        <w:t xml:space="preserve">SQL </w:t>
+      </w:r>
+      <w:r>
+        <w:rPr>
+          <w:rFonts w:ascii="TH Sarabun New" w:eastAsia="Times New Roman" w:hAnsi="TH Sarabun New" w:cs="TH Sarabun New"/>
+          <w:color w:val="000000"/>
+          <w:kern w:val="0"/>
+          <w:sz w:val="32"/>
+          <w:szCs w:val="32"/>
+          <w:cs/>
+          <w:lang w:eastAsia="en-GB"/>
+          <w14:ligatures w14:val="none"/>
+        </w:rPr>
+        <w:t xml:space="preserve">และ </w:t>
+      </w:r>
+      <w:r>
+        <w:rPr>
+          <w:rFonts w:ascii="TH Sarabun New" w:eastAsia="Times New Roman" w:hAnsi="TH Sarabun New" w:cs="TH Sarabun New"/>
+          <w:color w:val="000000"/>
+          <w:kern w:val="0"/>
+          <w:sz w:val="32"/>
+          <w:szCs w:val="32"/>
+          <w:lang w:eastAsia="en-GB"/>
+          <w14:ligatures w14:val="none"/>
+        </w:rPr>
+        <w:t xml:space="preserve">capture </w:t>
+      </w:r>
+      <w:r>
+        <w:rPr>
+          <w:rFonts w:ascii="TH Sarabun New" w:eastAsia="Times New Roman" w:hAnsi="TH Sarabun New" w:cs="TH Sarabun New"/>
+          <w:color w:val="000000"/>
+          <w:kern w:val="0"/>
+          <w:sz w:val="32"/>
+          <w:szCs w:val="32"/>
+          <w:cs/>
+          <w:lang w:eastAsia="en-GB"/>
+          <w14:ligatures w14:val="none"/>
+        </w:rPr>
+        <w:t xml:space="preserve">หน้าจอผลลัพธ์เพื่อแสดงรัฐเกิดของสตรีหมายเลข </w:t>
+      </w:r>
+      <w:r>
+        <w:rPr>
+          <w:rFonts w:ascii="TH Sarabun New" w:eastAsia="Times New Roman" w:hAnsi="TH Sarabun New" w:cs="TH Sarabun New"/>
+          <w:color w:val="000000"/>
+          <w:kern w:val="0"/>
+          <w:sz w:val="32"/>
+          <w:szCs w:val="32"/>
+          <w:lang w:eastAsia="en-GB"/>
+          <w14:ligatures w14:val="none"/>
+        </w:rPr>
+        <w:t xml:space="preserve">1 </w:t>
+      </w:r>
+      <w:r>
+        <w:rPr>
+          <w:rFonts w:ascii="TH Sarabun New" w:eastAsia="Times New Roman" w:hAnsi="TH Sarabun New" w:cs="TH Sarabun New"/>
+          <w:color w:val="000000"/>
+          <w:kern w:val="0"/>
+          <w:sz w:val="32"/>
+          <w:szCs w:val="32"/>
+          <w:cs/>
+          <w:lang w:eastAsia="en-GB"/>
+          <w14:ligatures w14:val="none"/>
+        </w:rPr>
+        <w:t xml:space="preserve">และจำนวนสตรีหมายเลข </w:t>
+      </w:r>
+      <w:r>
+        <w:rPr>
+          <w:rFonts w:ascii="TH Sarabun New" w:eastAsia="Times New Roman" w:hAnsi="TH Sarabun New" w:cs="TH Sarabun New"/>
+          <w:color w:val="000000"/>
+          <w:kern w:val="0"/>
+          <w:sz w:val="32"/>
+          <w:szCs w:val="32"/>
+          <w:lang w:eastAsia="en-GB"/>
+          <w14:ligatures w14:val="none"/>
+        </w:rPr>
+        <w:t xml:space="preserve">1 </w:t>
+      </w:r>
+      <w:r>
+        <w:rPr>
+          <w:rFonts w:ascii="TH Sarabun New" w:eastAsia="Times New Roman" w:hAnsi="TH Sarabun New" w:cs="TH Sarabun New"/>
+          <w:color w:val="000000"/>
+          <w:kern w:val="0"/>
+          <w:sz w:val="32"/>
+          <w:szCs w:val="32"/>
+          <w:cs/>
+          <w:lang w:eastAsia="en-GB"/>
+          <w14:ligatures w14:val="none"/>
+        </w:rPr>
+        <w:t xml:space="preserve">โดยต้องเป็นรัฐที่ขึ้นต้นด้วย </w:t>
+      </w:r>
+      <w:r>
+        <w:rPr>
+          <w:rFonts w:ascii="TH Sarabun New" w:eastAsia="Times New Roman" w:hAnsi="TH Sarabun New" w:cs="TH Sarabun New"/>
+          <w:color w:val="000000"/>
+          <w:kern w:val="0"/>
+          <w:sz w:val="32"/>
+          <w:szCs w:val="32"/>
+          <w:lang w:eastAsia="en-GB"/>
+          <w14:ligatures w14:val="none"/>
+        </w:rPr>
+        <w:t>N</w:t>
+      </w:r>
+      <w:r>
+        <w:rPr>
+          <w:noProof/>
+        </w:rPr>
+        <w:drawing>
+          <wp:anchor distT="0" distB="0" distL="114300" distR="114300" simplePos="0" relativeHeight="251675648" behindDoc="0" locked="0" layoutInCell="1" allowOverlap="1" wp14:anchorId="2AD5B1C7" wp14:editId="4EF8A479">
+            <wp:simplePos x="0" y="0"/>
+            <wp:positionH relativeFrom="column">
+              <wp:posOffset>0</wp:posOffset>
+            </wp:positionH>
+            <wp:positionV relativeFrom="paragraph">
+              <wp:posOffset>447040</wp:posOffset>
+            </wp:positionV>
+            <wp:extent cx="8863330" cy="4985385"/>
+            <wp:effectExtent l="0" t="0" r="0" b="5715"/>
+            <wp:wrapThrough wrapText="bothSides">
+              <wp:wrapPolygon edited="0">
+                <wp:start x="0" y="0"/>
+                <wp:lineTo x="0" y="21542"/>
+                <wp:lineTo x="21541" y="21542"/>
+                <wp:lineTo x="21541" y="0"/>
+                <wp:lineTo x="0" y="0"/>
+              </wp:wrapPolygon>
+            </wp:wrapThrough>
+            <wp:docPr id="8" name="Picture 8" descr="Graphical user interface, application&#10;&#10;Description automatically generated"/>
+            <wp:cNvGraphicFramePr>
+              <a:graphicFrameLocks xmlns:a="http://schemas.openxmlformats.org/drawingml/2006/main" noChangeAspect="1"/>
+            </wp:cNvGraphicFramePr>
+            <a:graphic xmlns:a="http://schemas.openxmlformats.org/drawingml/2006/main">
+              <a:graphicData uri="http://schemas.openxmlformats.org/drawingml/2006/picture">
+                <pic:pic xmlns:pic="http://schemas.openxmlformats.org/drawingml/2006/picture">
+                  <pic:nvPicPr>
+                    <pic:cNvPr id="8" name="Picture 8" descr="Graphical user interface, application&#10;&#10;Description automatically generated"/>
+                    <pic:cNvPicPr/>
+                  </pic:nvPicPr>
+                  <pic:blipFill>
+                    <a:blip r:embed="rId8"/>
+                    <a:stretch>
+                      <a:fillRect/>
+                    </a:stretch>
+                  </pic:blipFill>
+                  <pic:spPr>
+                    <a:xfrm>
+                      <a:off x="0" y="0"/>
+                      <a:ext cx="8863330" cy="4985385"/>
+                    </a:xfrm>
+                    <a:prstGeom prst="rect">
+                      <a:avLst/>
+                    </a:prstGeom>
+                  </pic:spPr>
+                </pic:pic>
+              </a:graphicData>
+            </a:graphic>
+          </wp:anchor>
+        </w:drawing>
+      </w:r>
+      <w:r>
+        <w:rPr>
+          <w:rFonts w:ascii="TH Sarabun New" w:hAnsi="TH Sarabun New" w:cs="TH Sarabun New"/>
+          <w:sz w:val="32"/>
+          <w:szCs w:val="32"/>
+        </w:rPr>
+        <w:br w:type="page"/>
+      </w:r>
+    </w:p>
+    <w:p>
+      <w:pPr>
+        <w:shd w:val="clear" w:color="auto" w:fill="FFFFFF"/>
+        <w:spacing w:before="100" w:beforeAutospacing="1" w:after="100" w:afterAutospacing="1" w:line="240" w:lineRule="auto"/>
+        <w:ind w:left="360"/>
+        <w:rPr>
+          <w:rFonts w:ascii="TH Sarabun New" w:eastAsia="Times New Roman" w:hAnsi="TH Sarabun New" w:cs="TH Sarabun New"/>
+          <w:color w:val="000000"/>
+          <w:kern w:val="0"/>
+          <w:sz w:val="32"/>
+          <w:szCs w:val="32"/>
+          <w:lang w:eastAsia="en-GB"/>
+          <w14:ligatures w14:val="none"/>
+        </w:rPr>
+      </w:pPr>
+      <w:r>
+        <w:rPr>
+          <w:rFonts w:ascii="TH Sarabun New" w:eastAsia="Times New Roman" w:hAnsi="TH Sarabun New" w:cs="TH Sarabun New"/>
+          <w:color w:val="000000"/>
+          <w:kern w:val="0"/>
+          <w:sz w:val="32"/>
+          <w:szCs w:val="32"/>
+          <w:lang w:eastAsia="en-GB"/>
+          <w14:ligatures w14:val="none"/>
+        </w:rPr>
+        <w:lastRenderedPageBreak/>
+        <w:t xml:space="preserve">[2 points] </w:t>
+      </w:r>
+      <w:r>
+        <w:rPr>
+          <w:rFonts w:ascii="TH Sarabun New" w:eastAsia="Times New Roman" w:hAnsi="TH Sarabun New" w:cs="TH Sarabun New"/>
+          <w:color w:val="000000"/>
+          <w:kern w:val="0"/>
+          <w:sz w:val="32"/>
+          <w:szCs w:val="32"/>
+          <w:cs/>
+          <w:lang w:eastAsia="en-GB"/>
+          <w14:ligatures w14:val="none"/>
+        </w:rPr>
+        <w:t xml:space="preserve">เขียน </w:t>
+      </w:r>
+      <w:r>
+        <w:rPr>
+          <w:rFonts w:ascii="TH Sarabun New" w:eastAsia="Times New Roman" w:hAnsi="TH Sarabun New" w:cs="TH Sarabun New"/>
+          <w:color w:val="000000"/>
+          <w:kern w:val="0"/>
+          <w:sz w:val="32"/>
+          <w:szCs w:val="32"/>
+          <w:lang w:eastAsia="en-GB"/>
+          <w14:ligatures w14:val="none"/>
+        </w:rPr>
+        <w:t xml:space="preserve">SQL </w:t>
+      </w:r>
+      <w:r>
+        <w:rPr>
+          <w:rFonts w:ascii="TH Sarabun New" w:eastAsia="Times New Roman" w:hAnsi="TH Sarabun New" w:cs="TH Sarabun New"/>
+          <w:color w:val="000000"/>
+          <w:kern w:val="0"/>
+          <w:sz w:val="32"/>
+          <w:szCs w:val="32"/>
+          <w:cs/>
+          <w:lang w:eastAsia="en-GB"/>
+          <w14:ligatures w14:val="none"/>
+        </w:rPr>
+        <w:t xml:space="preserve">และ </w:t>
+      </w:r>
+      <w:r>
+        <w:rPr>
+          <w:rFonts w:ascii="TH Sarabun New" w:eastAsia="Times New Roman" w:hAnsi="TH Sarabun New" w:cs="TH Sarabun New"/>
+          <w:color w:val="000000"/>
+          <w:kern w:val="0"/>
+          <w:sz w:val="32"/>
+          <w:szCs w:val="32"/>
+          <w:lang w:eastAsia="en-GB"/>
+          <w14:ligatures w14:val="none"/>
+        </w:rPr>
+        <w:t xml:space="preserve">capture </w:t>
+      </w:r>
+      <w:r>
+        <w:rPr>
+          <w:rFonts w:ascii="TH Sarabun New" w:eastAsia="Times New Roman" w:hAnsi="TH Sarabun New" w:cs="TH Sarabun New"/>
+          <w:color w:val="000000"/>
+          <w:kern w:val="0"/>
+          <w:sz w:val="32"/>
+          <w:szCs w:val="32"/>
+          <w:cs/>
+          <w:lang w:eastAsia="en-GB"/>
+          <w14:ligatures w14:val="none"/>
+        </w:rPr>
+        <w:t xml:space="preserve">หน้าจอผลลัพธ์เพื่อแสดงนามสกุลประธานาธิบดี และ ชื่อสตรีหมายเลข </w:t>
+      </w:r>
+      <w:r>
+        <w:rPr>
+          <w:rFonts w:ascii="TH Sarabun New" w:eastAsia="Times New Roman" w:hAnsi="TH Sarabun New" w:cs="TH Sarabun New"/>
+          <w:color w:val="000000"/>
+          <w:kern w:val="0"/>
+          <w:sz w:val="32"/>
+          <w:szCs w:val="32"/>
+          <w:lang w:eastAsia="en-GB"/>
+          <w14:ligatures w14:val="none"/>
+        </w:rPr>
+        <w:t>1</w:t>
+      </w:r>
+      <w:r>
+        <w:rPr>
+          <w:rFonts w:ascii="TH Sarabun New" w:hAnsi="TH Sarabun New" w:cs="TH Sarabun New"/>
+          <w:sz w:val="32"/>
+          <w:szCs w:val="32"/>
+        </w:rPr>
+        <w:br w:type="page"/>
+      </w:r>
+      <w:r>
+        <w:rPr>
+          <w:noProof/>
+        </w:rPr>
+        <w:drawing>
+          <wp:anchor distT="0" distB="0" distL="114300" distR="114300" simplePos="0" relativeHeight="251677696" behindDoc="0" locked="0" layoutInCell="1" allowOverlap="1" wp14:anchorId="7623F102" wp14:editId="27D185E9">
+            <wp:simplePos x="0" y="0"/>
+            <wp:positionH relativeFrom="column">
+              <wp:posOffset>0</wp:posOffset>
+            </wp:positionH>
+            <wp:positionV relativeFrom="paragraph">
+              <wp:posOffset>447675</wp:posOffset>
+            </wp:positionV>
+            <wp:extent cx="8863330" cy="4985385"/>
+            <wp:effectExtent l="0" t="0" r="0" b="5715"/>
+            <wp:wrapThrough wrapText="bothSides">
+              <wp:wrapPolygon edited="0">
+                <wp:start x="0" y="0"/>
+                <wp:lineTo x="0" y="21542"/>
+                <wp:lineTo x="21541" y="21542"/>
+                <wp:lineTo x="21541" y="0"/>
+                <wp:lineTo x="0" y="0"/>
+              </wp:wrapPolygon>
+            </wp:wrapThrough>
+            <wp:docPr id="9" name="Picture 9" descr="A screenshot of a computer&#10;&#10;Description automatically generated with medium confidence"/>
+            <wp:cNvGraphicFramePr>
+              <a:graphicFrameLocks xmlns:a="http://schemas.openxmlformats.org/drawingml/2006/main" noChangeAspect="1"/>
+            </wp:cNvGraphicFramePr>
+            <a:graphic xmlns:a="http://schemas.openxmlformats.org/drawingml/2006/main">
+              <a:graphicData uri="http://schemas.openxmlformats.org/drawingml/2006/picture">
+                <pic:pic xmlns:pic="http://schemas.openxmlformats.org/drawingml/2006/picture">
+                  <pic:nvPicPr>
+                    <pic:cNvPr id="9" name="Picture 9" descr="A screenshot of a computer&#10;&#10;Description automatically generated with medium confidence"/>
                     <pic:cNvPicPr/>
                   </pic:nvPicPr>
                   <pic:blipFill>
@@ -750,185 +819,7 @@
                   <pic:spPr>
                     <a:xfrm>
                       <a:off x="0" y="0"/>
-                      <a:ext cx="8863330" cy="1532255"/>
-                    </a:xfrm>
-                    <a:prstGeom prst="rect">
-                      <a:avLst/>
-                    </a:prstGeom>
-                  </pic:spPr>
-                </pic:pic>
-              </a:graphicData>
-            </a:graphic>
-          </wp:anchor>
-        </w:drawing>
-      </w:r>
-      <w:r>
-        <w:rPr>
-          <w:rFonts w:ascii="TH Sarabun New" w:hAnsi="TH Sarabun New" w:cs="TH Sarabun New"/>
-          <w:sz w:val="32"/>
-          <w:szCs w:val="32"/>
-        </w:rPr>
-        <w:br w:type="page"/>
-      </w:r>
-    </w:p>
-    <w:p>
-      <w:pPr>
-        <w:shd w:val="clear" w:color="auto" w:fill="FFFFFF"/>
-        <w:spacing w:before="100" w:beforeAutospacing="1" w:after="100" w:afterAutospacing="1" w:line="240" w:lineRule="auto"/>
-        <w:ind w:left="360"/>
-        <w:rPr>
-          <w:rFonts w:ascii="TH Sarabun New" w:eastAsia="Times New Roman" w:hAnsi="TH Sarabun New" w:cs="TH Sarabun New"/>
-          <w:color w:val="000000"/>
-          <w:kern w:val="0"/>
-          <w:sz w:val="32"/>
-          <w:szCs w:val="32"/>
-          <w:lang w:eastAsia="en-GB"/>
-          <w14:ligatures w14:val="none"/>
-        </w:rPr>
-      </w:pPr>
-      <w:r>
-        <w:rPr>
-          <w:rFonts w:ascii="TH Sarabun New" w:eastAsia="Times New Roman" w:hAnsi="TH Sarabun New" w:cs="TH Sarabun New"/>
-          <w:color w:val="000000"/>
-          <w:kern w:val="0"/>
-          <w:sz w:val="32"/>
-          <w:szCs w:val="32"/>
-          <w:lang w:eastAsia="en-GB"/>
-          <w14:ligatures w14:val="none"/>
-        </w:rPr>
-        <w:lastRenderedPageBreak/>
-        <w:t xml:space="preserve">[2 points] </w:t>
-      </w:r>
-      <w:r>
-        <w:rPr>
-          <w:rFonts w:ascii="TH Sarabun New" w:eastAsia="Times New Roman" w:hAnsi="TH Sarabun New" w:cs="TH Sarabun New"/>
-          <w:color w:val="000000"/>
-          <w:kern w:val="0"/>
-          <w:sz w:val="32"/>
-          <w:szCs w:val="32"/>
-          <w:cs/>
-          <w:lang w:eastAsia="en-GB"/>
-          <w14:ligatures w14:val="none"/>
-        </w:rPr>
-        <w:t xml:space="preserve">เขียน </w:t>
-      </w:r>
-      <w:r>
-        <w:rPr>
-          <w:rFonts w:ascii="TH Sarabun New" w:eastAsia="Times New Roman" w:hAnsi="TH Sarabun New" w:cs="TH Sarabun New"/>
-          <w:color w:val="000000"/>
-          <w:kern w:val="0"/>
-          <w:sz w:val="32"/>
-          <w:szCs w:val="32"/>
-          <w:lang w:eastAsia="en-GB"/>
-          <w14:ligatures w14:val="none"/>
-        </w:rPr>
-        <w:t xml:space="preserve">SQL </w:t>
-      </w:r>
-      <w:r>
-        <w:rPr>
-          <w:rFonts w:ascii="TH Sarabun New" w:eastAsia="Times New Roman" w:hAnsi="TH Sarabun New" w:cs="TH Sarabun New"/>
-          <w:color w:val="000000"/>
-          <w:kern w:val="0"/>
-          <w:sz w:val="32"/>
-          <w:szCs w:val="32"/>
-          <w:cs/>
-          <w:lang w:eastAsia="en-GB"/>
-          <w14:ligatures w14:val="none"/>
-        </w:rPr>
-        <w:t xml:space="preserve">และ </w:t>
-      </w:r>
-      <w:r>
-        <w:rPr>
-          <w:rFonts w:ascii="TH Sarabun New" w:eastAsia="Times New Roman" w:hAnsi="TH Sarabun New" w:cs="TH Sarabun New"/>
-          <w:color w:val="000000"/>
-          <w:kern w:val="0"/>
-          <w:sz w:val="32"/>
-          <w:szCs w:val="32"/>
-          <w:lang w:eastAsia="en-GB"/>
-          <w14:ligatures w14:val="none"/>
-        </w:rPr>
-        <w:t xml:space="preserve">capture </w:t>
-      </w:r>
-      <w:r>
-        <w:rPr>
-          <w:rFonts w:ascii="TH Sarabun New" w:eastAsia="Times New Roman" w:hAnsi="TH Sarabun New" w:cs="TH Sarabun New"/>
-          <w:color w:val="000000"/>
-          <w:kern w:val="0"/>
-          <w:sz w:val="32"/>
-          <w:szCs w:val="32"/>
-          <w:cs/>
-          <w:lang w:eastAsia="en-GB"/>
-          <w14:ligatures w14:val="none"/>
-        </w:rPr>
-        <w:t xml:space="preserve">หน้าจอผลลัพธ์เพื่อแสดงนามสกุลประธานาธิบดี และ ชื่อสตรีหมายเลข </w:t>
-      </w:r>
-      <w:r>
-        <w:rPr>
-          <w:rFonts w:ascii="TH Sarabun New" w:eastAsia="Times New Roman" w:hAnsi="TH Sarabun New" w:cs="TH Sarabun New"/>
-          <w:color w:val="000000"/>
-          <w:kern w:val="0"/>
-          <w:sz w:val="32"/>
-          <w:szCs w:val="32"/>
-          <w:lang w:eastAsia="en-GB"/>
-          <w14:ligatures w14:val="none"/>
-        </w:rPr>
-        <w:t>1</w:t>
-      </w:r>
-      <w:r>
-        <w:rPr>
-          <w:rFonts w:ascii="TH Sarabun New" w:hAnsi="TH Sarabun New" w:cs="TH Sarabun New"/>
-          <w:sz w:val="32"/>
-          <w:szCs w:val="32"/>
-        </w:rPr>
-        <w:br w:type="page"/>
-      </w:r>
-      <w:r>
-        <w:rPr>
-          <w:rFonts w:ascii="TH Sarabun New" w:hAnsi="TH Sarabun New" w:cs="TH Sarabun New"/>
-          <w:sz w:val="32"/>
-          <w:szCs w:val="32"/>
-        </w:rPr>
-        <w:drawing>
-          <wp:anchor distT="0" distB="0" distL="114300" distR="114300" simplePos="0" relativeHeight="251667456" behindDoc="0" locked="0" layoutInCell="1" allowOverlap="1" wp14:anchorId="65204D5D" wp14:editId="3ECC31F3">
-            <wp:simplePos x="0" y="0"/>
-            <wp:positionH relativeFrom="column">
-              <wp:posOffset>0</wp:posOffset>
-            </wp:positionH>
-            <wp:positionV relativeFrom="paragraph">
-              <wp:posOffset>390525</wp:posOffset>
-            </wp:positionV>
-            <wp:extent cx="8863330" cy="4953635"/>
-            <wp:effectExtent l="0" t="0" r="0" b="0"/>
-            <wp:wrapThrough wrapText="bothSides">
-              <wp:wrapPolygon edited="0">
-                <wp:start x="0" y="0"/>
-                <wp:lineTo x="0" y="21514"/>
-                <wp:lineTo x="21541" y="21514"/>
-                <wp:lineTo x="21541" y="0"/>
-                <wp:lineTo x="0" y="0"/>
-              </wp:wrapPolygon>
-            </wp:wrapThrough>
-            <wp:docPr id="6" name="Picture 6" descr="Graphical user interface, text, application&#10;&#10;Description automatically generated"/>
-            <wp:cNvGraphicFramePr>
-              <a:graphicFrameLocks xmlns:a="http://schemas.openxmlformats.org/drawingml/2006/main" noChangeAspect="1"/>
-            </wp:cNvGraphicFramePr>
-            <a:graphic xmlns:a="http://schemas.openxmlformats.org/drawingml/2006/main">
-              <a:graphicData uri="http://schemas.openxmlformats.org/drawingml/2006/picture">
-                <pic:pic xmlns:pic="http://schemas.openxmlformats.org/drawingml/2006/picture">
-                  <pic:nvPicPr>
-                    <pic:cNvPr id="6" name="Picture 6" descr="Graphical user interface, text, application&#10;&#10;Description automatically generated"/>
-                    <pic:cNvPicPr/>
-                  </pic:nvPicPr>
-                  <pic:blipFill>
-                    <a:blip r:embed="rId10"/>
-                    <a:stretch>
-                      <a:fillRect/>
-                    </a:stretch>
-                  </pic:blipFill>
-                  <pic:spPr>
-                    <a:xfrm>
-                      <a:off x="0" y="0"/>
-                      <a:ext cx="8863330" cy="4953635"/>
+                      <a:ext cx="8863330" cy="4985385"/>
                     </a:xfrm>
                     <a:prstGeom prst="rect">
                       <a:avLst/>
@@ -1084,7 +975,7 @@
                     <pic:cNvPicPr/>
                   </pic:nvPicPr>
                   <pic:blipFill>
-                    <a:blip r:embed="rId11"/>
+                    <a:blip r:embed="rId10"/>
                     <a:stretch>
                       <a:fillRect/>
                     </a:stretch>
@@ -1106,7 +997,7 @@
       </w:r>
     </w:p>
     <w:sectPr>
-      <w:headerReference w:type="default" r:id="rId12"/>
+      <w:headerReference w:type="default" r:id="rId11"/>
       <w:pgSz w:w="16838" w:h="11906" w:orient="landscape"/>
       <w:pgMar w:top="1440" w:right="1440" w:bottom="1440" w:left="1440" w:header="708" w:footer="708" w:gutter="0"/>
       <w:cols w:space="708"/>
@@ -1203,25 +1094,7 @@
           <w:sz w:val="32"/>
           <w:szCs w:val="40"/>
         </w:rPr>
-        <w:t>https://github.com/SirapoomL/2110503_2022_2_SW_DEV_PRAC_VACQ/</w:t>
-      </w:r>
-      <w:r>
-        <w:rPr>
-          <w:rStyle w:val="Hyperlink"/>
-          <w:rFonts w:ascii="TH Sarabun New" w:hAnsi="TH Sarabun New" w:cs="TH Sarabun New"/>
-          <w:sz w:val="32"/>
-          <w:szCs w:val="40"/>
-        </w:rPr>
-        <w:t>t</w:t>
-      </w:r>
-      <w:r>
-        <w:rPr>
-          <w:rStyle w:val="Hyperlink"/>
-          <w:rFonts w:ascii="TH Sarabun New" w:hAnsi="TH Sarabun New" w:cs="TH Sarabun New"/>
-          <w:sz w:val="32"/>
-          <w:szCs w:val="40"/>
-        </w:rPr>
-        <w:t>ree/assignment8</w:t>
+        <w:t>https://github.com/SirapoomL/2110503_2022_2_SW_DEV_PRAC_VACQ/tree/assignment8</w:t>
       </w:r>
     </w:hyperlink>
   </w:p>

</xml_diff>